<commit_message>
Incluye archivo ejecución algoritmo genético en Heuristiclab. Pequeños cambios en la documentación.
</commit_message>
<xml_diff>
--- a/p3/p3_memoria.docx
+++ b/p3/p3_memoria.docx
@@ -5959,7 +5959,29 @@
           <w:szCs w:val="44"/>
           <w:lang w:val="es-ES"/>
         </w:rPr>
-        <w:t>ÉXITO Multiplexor 6 ENTRADAS</w:t>
+        <w:t>Capturas de éxito</w:t>
+      </w:r>
+      <w:r>
+        <w:rPr>
+          <w:b/>
+          <w:bCs/>
+          <w:color w:val="FF0000"/>
+          <w:sz w:val="44"/>
+          <w:szCs w:val="44"/>
+          <w:lang w:val="es-ES"/>
+        </w:rPr>
+        <w:t xml:space="preserve"> – </w:t>
+      </w:r>
+      <w:r>
+        <w:rPr>
+          <w:b/>
+          <w:bCs/>
+          <w:color w:val="FF0000"/>
+          <w:sz w:val="44"/>
+          <w:szCs w:val="44"/>
+          <w:lang w:val="es-ES"/>
+        </w:rPr>
+        <w:t>Multiplexor 6 ENTRADAS</w:t>
       </w:r>
     </w:p>
     <w:p>

</xml_diff>